<commit_message>
current progress, experiment results, prep for submission
</commit_message>
<xml_diff>
--- a/case_studies/Quantum Algorithm Properties/QFT Properties.docx
+++ b/case_studies/Quantum Algorithm Properties/QFT Properties.docx
@@ -3645,6 +3645,49 @@
         </w:rPr>
         <w:t xml:space="preserve">Applying </w:t>
       </w:r>
+      <m:oMath>
+        <m:sSup>
+          <m:sSupPr>
+            <m:ctrlPr>
+              <w:rPr>
+                <w:rFonts w:ascii="Cambria Math" w:hAnsi="Cambria Math" w:cs="Times New Roman"/>
+                <w:i/>
+                <w:iCs/>
+                <w:lang w:val="en-US"/>
+              </w:rPr>
+            </m:ctrlPr>
+          </m:sSupPr>
+          <m:e>
+            <m:r>
+              <m:rPr>
+                <m:sty m:val="p"/>
+              </m:rPr>
+              <w:rPr>
+                <w:rFonts w:ascii="Cambria Math" w:hAnsi="Cambria Math" w:cs="Times New Roman"/>
+                <w:lang w:val="en-US"/>
+              </w:rPr>
+              <m:t>H</m:t>
+            </m:r>
+          </m:e>
+          <m:sup>
+            <m:r>
+              <w:rPr>
+                <w:rFonts w:ascii="Cambria Math" w:hAnsi="Cambria Math" w:cs="Times New Roman"/>
+                <w:lang w:val="en-US"/>
+              </w:rPr>
+              <m:t>⨂n</m:t>
+            </m:r>
+          </m:sup>
+        </m:sSup>
+      </m:oMath>
+      <w:r>
+        <w:rPr>
+          <w:rFonts w:ascii="Times New Roman" w:eastAsiaTheme="minorEastAsia" w:hAnsi="Times New Roman" w:cs="Times New Roman"/>
+          <w:iCs/>
+          <w:lang w:val="en-US"/>
+        </w:rPr>
+        <w:t>(</w:t>
+      </w:r>
       <w:r>
         <w:rPr>
           <w:rFonts w:ascii="Times New Roman" w:hAnsi="Times New Roman" w:cs="Times New Roman"/>
@@ -3711,7 +3754,68 @@
           <w:rFonts w:ascii="Times New Roman" w:hAnsi="Times New Roman" w:cs="Times New Roman"/>
           <w:lang w:val="en-US"/>
         </w:rPr>
-        <w:t xml:space="preserve">  then</w:t>
+        <w:t>)</w:t>
+      </w:r>
+      <w:r>
+        <w:rPr>
+          <w:rFonts w:ascii="Times New Roman" w:hAnsi="Times New Roman" w:cs="Times New Roman"/>
+          <w:lang w:val="en-US"/>
+        </w:rPr>
+        <w:t xml:space="preserve"> is</w:t>
+      </w:r>
+      <w:r>
+        <w:rPr>
+          <w:rFonts w:ascii="Times New Roman" w:hAnsi="Times New Roman" w:cs="Times New Roman"/>
+          <w:lang w:val="en-US"/>
+        </w:rPr>
+        <w:t xml:space="preserve"> </w:t>
+      </w:r>
+      <w:r>
+        <w:rPr>
+          <w:rFonts w:ascii="Times New Roman" w:hAnsi="Times New Roman" w:cs="Times New Roman"/>
+          <w:lang w:val="en-US"/>
+        </w:rPr>
+        <w:t>identity.</w:t>
+      </w:r>
+    </w:p>
+    <w:p>
+      <w:pPr>
+        <w:pStyle w:val="ListParagraph"/>
+        <w:numPr>
+          <w:ilvl w:val="0"/>
+          <w:numId w:val="17"/>
+        </w:numPr>
+        <w:rPr>
+          <w:rFonts w:ascii="Times New Roman" w:hAnsi="Times New Roman" w:cs="Times New Roman"/>
+          <w:b/>
+          <w:bCs/>
+          <w:lang w:val="en-US"/>
+        </w:rPr>
+      </w:pPr>
+      <w:r>
+        <w:rPr>
+          <w:rFonts w:ascii="Times New Roman" w:hAnsi="Times New Roman" w:cs="Times New Roman"/>
+          <w:b/>
+          <w:bCs/>
+          <w:lang w:val="en-US"/>
+        </w:rPr>
+        <w:t>Input</w:t>
+      </w:r>
+      <w:r>
+        <w:rPr>
+          <w:rFonts w:ascii="Times New Roman" w:hAnsi="Times New Roman" w:cs="Times New Roman"/>
+          <w:b/>
+          <w:bCs/>
+          <w:lang w:val="en-US"/>
+        </w:rPr>
+        <w:t xml:space="preserve">: </w:t>
+      </w:r>
+      <w:r>
+        <w:rPr>
+          <w:rFonts w:ascii="Times New Roman" w:hAnsi="Times New Roman" w:cs="Times New Roman"/>
+          <w:lang w:val="en-US"/>
+        </w:rPr>
+        <w:t xml:space="preserve">A random unitary operator </w:t>
       </w:r>
       <m:oMath>
         <m:r>
@@ -3719,149 +3823,7 @@
             <w:rFonts w:ascii="Cambria Math" w:hAnsi="Cambria Math" w:cs="Times New Roman"/>
             <w:lang w:val="en-US"/>
           </w:rPr>
-          <m:t xml:space="preserve">  </m:t>
-        </m:r>
-        <m:sSup>
-          <m:sSupPr>
-            <m:ctrlPr>
-              <w:rPr>
-                <w:rFonts w:ascii="Cambria Math" w:hAnsi="Cambria Math" w:cs="Times New Roman"/>
-                <w:i/>
-                <w:iCs/>
-                <w:lang w:val="en-US"/>
-              </w:rPr>
-            </m:ctrlPr>
-          </m:sSupPr>
-          <m:e>
-            <m:r>
-              <m:rPr>
-                <m:sty m:val="p"/>
-              </m:rPr>
-              <w:rPr>
-                <w:rFonts w:ascii="Cambria Math" w:hAnsi="Cambria Math" w:cs="Times New Roman"/>
-                <w:lang w:val="en-US"/>
-              </w:rPr>
-              <m:t>H</m:t>
-            </m:r>
-          </m:e>
-          <m:sup>
-            <m:r>
-              <w:rPr>
-                <w:rFonts w:ascii="Cambria Math" w:hAnsi="Cambria Math" w:cs="Times New Roman"/>
-                <w:lang w:val="en-US"/>
-              </w:rPr>
-              <m:t>⨂n</m:t>
-            </m:r>
-          </m:sup>
-        </m:sSup>
-      </m:oMath>
-      <w:r>
-        <w:rPr>
-          <w:rFonts w:ascii="Times New Roman" w:hAnsi="Times New Roman" w:cs="Times New Roman"/>
-          <w:lang w:val="en-US"/>
-        </w:rPr>
-        <w:t xml:space="preserve"> is</w:t>
-      </w:r>
-      <w:r>
-        <w:rPr>
-          <w:rFonts w:ascii="Times New Roman" w:hAnsi="Times New Roman" w:cs="Times New Roman"/>
-          <w:lang w:val="en-US"/>
-        </w:rPr>
-        <w:t xml:space="preserve"> </w:t>
-      </w:r>
-      <w:r>
-        <w:rPr>
-          <w:rFonts w:ascii="Times New Roman" w:hAnsi="Times New Roman" w:cs="Times New Roman"/>
-          <w:lang w:val="en-US"/>
-        </w:rPr>
-        <w:t>identity.</w:t>
-      </w:r>
-    </w:p>
-    <w:p>
-      <w:pPr>
-        <w:pStyle w:val="ListParagraph"/>
-        <w:numPr>
-          <w:ilvl w:val="0"/>
-          <w:numId w:val="17"/>
-        </w:numPr>
-        <w:rPr>
-          <w:rFonts w:ascii="Times New Roman" w:hAnsi="Times New Roman" w:cs="Times New Roman"/>
-          <w:b/>
-          <w:bCs/>
-          <w:lang w:val="en-US"/>
-        </w:rPr>
-      </w:pPr>
-      <w:r>
-        <w:rPr>
-          <w:rFonts w:ascii="Times New Roman" w:hAnsi="Times New Roman" w:cs="Times New Roman"/>
-          <w:b/>
-          <w:bCs/>
-          <w:lang w:val="en-US"/>
-        </w:rPr>
-        <w:t>Input</w:t>
-      </w:r>
-      <w:r>
-        <w:rPr>
-          <w:rFonts w:ascii="Times New Roman" w:hAnsi="Times New Roman" w:cs="Times New Roman"/>
-          <w:b/>
-          <w:bCs/>
-          <w:lang w:val="en-US"/>
-        </w:rPr>
-        <w:t xml:space="preserve">: </w:t>
-      </w:r>
-      <w:r>
-        <w:rPr>
-          <w:rFonts w:ascii="Times New Roman" w:hAnsi="Times New Roman" w:cs="Times New Roman"/>
-          <w:lang w:val="en-US"/>
-        </w:rPr>
-        <w:t xml:space="preserve">Qubit vector </w:t>
-      </w:r>
-      <w:bookmarkStart w:id="3" w:name="_Hlk137155747"/>
-      <m:oMath>
-        <m:d>
-          <m:dPr>
-            <m:begChr m:val="|"/>
-            <m:endChr m:val="⟩"/>
-            <m:ctrlPr>
-              <w:rPr>
-                <w:rFonts w:ascii="Cambria Math" w:hAnsi="Cambria Math" w:cs="Times New Roman"/>
-                <w:i/>
-                <w:lang w:val="en-US"/>
-              </w:rPr>
-            </m:ctrlPr>
-          </m:dPr>
-          <m:e>
-            <m:r>
-              <w:rPr>
-                <w:rFonts w:ascii="Cambria Math" w:hAnsi="Cambria Math" w:cs="Times New Roman"/>
-                <w:lang w:val="en-US"/>
-              </w:rPr>
-              <m:t>ψ</m:t>
-            </m:r>
-            <m:ctrlPr>
-              <w:rPr>
-                <w:rFonts w:ascii="Cambria Math" w:hAnsi="Cambria Math" w:cs="Times New Roman"/>
-                <w:lang w:val="en-US"/>
-              </w:rPr>
-            </m:ctrlPr>
-          </m:e>
-        </m:d>
-      </m:oMath>
-      <w:bookmarkEnd w:id="3"/>
-      <w:r>
-        <w:rPr>
-          <w:rFonts w:ascii="Times New Roman" w:eastAsiaTheme="minorEastAsia" w:hAnsi="Times New Roman" w:cs="Times New Roman"/>
-          <w:lang w:val="en-US"/>
-        </w:rPr>
-        <w:t xml:space="preserve"> of size </w:t>
-      </w:r>
-      <m:oMath>
-        <m:r>
-          <w:rPr>
-            <w:rFonts w:ascii="Cambria Math" w:eastAsiaTheme="minorEastAsia" w:hAnsi="Cambria Math" w:cs="Times New Roman"/>
-            <w:lang w:val="en-US"/>
-          </w:rPr>
-          <m:t>n</m:t>
+          <m:t>U</m:t>
         </m:r>
       </m:oMath>
     </w:p>
@@ -3982,119 +3944,19 @@
           <m:t xml:space="preserve"> = </m:t>
         </m:r>
       </m:oMath>
-      <w:bookmarkStart w:id="4" w:name="_Hlk137154593"/>
-      <w:r>
-        <w:rPr>
-          <w:rFonts w:ascii="Times New Roman" w:hAnsi="Times New Roman" w:cs="Times New Roman"/>
-          <w:i/>
-          <w:iCs/>
-          <w:lang w:val="en-US"/>
-        </w:rPr>
-        <w:t>QFT</w:t>
-      </w:r>
-      <w:bookmarkEnd w:id="4"/>
-      <w:r>
-        <w:rPr>
-          <w:rFonts w:ascii="Times New Roman" w:hAnsi="Times New Roman" w:cs="Times New Roman"/>
-          <w:lang w:val="en-US"/>
-        </w:rPr>
-        <w:t xml:space="preserve"> (</w:t>
-      </w:r>
+      <w:bookmarkStart w:id="3" w:name="_Hlk137154593"/>
+      <w:r>
+        <w:rPr>
+          <w:rFonts w:ascii="Cambria Math" w:eastAsiaTheme="minorEastAsia" w:hAnsi="Cambria Math" w:cs="Times New Roman"/>
+          <w:lang w:val="en-US"/>
+        </w:rPr>
+        <w:t xml:space="preserve"> </w:t>
+      </w:r>
+      <w:bookmarkEnd w:id="3"/>
       <m:oMath>
-        <m:d>
-          <m:dPr>
-            <m:begChr m:val="|"/>
-            <m:endChr m:val="⟩"/>
-            <m:ctrlPr>
-              <w:rPr>
-                <w:rFonts w:ascii="Cambria Math" w:hAnsi="Cambria Math" w:cs="Times New Roman"/>
-                <w:i/>
-                <w:iCs/>
-                <w:lang w:val="en-US"/>
-              </w:rPr>
-            </m:ctrlPr>
-          </m:dPr>
-          <m:e>
-            <m:r>
-              <w:rPr>
-                <w:rFonts w:ascii="Cambria Math" w:hAnsi="Cambria Math" w:cs="Times New Roman"/>
-                <w:lang w:val="en-US"/>
-              </w:rPr>
-              <m:t>ψ</m:t>
-            </m:r>
-          </m:e>
-        </m:d>
-        <m:r>
-          <w:rPr>
-            <w:rFonts w:ascii="Cambria Math" w:eastAsiaTheme="minorEastAsia" w:hAnsi="Cambria Math" w:cs="Times New Roman"/>
-            <w:lang w:val="en-US"/>
-          </w:rPr>
-          <m:t>)</m:t>
-        </m:r>
-      </m:oMath>
-    </w:p>
-    <w:p>
-      <w:pPr>
-        <w:ind w:left="2880"/>
-        <w:rPr>
-          <w:rFonts w:ascii="Times New Roman" w:hAnsi="Times New Roman" w:cs="Times New Roman"/>
-          <w:lang w:val="en-US"/>
-        </w:rPr>
-      </w:pPr>
-      <w:r>
-        <w:rPr>
-          <w:rFonts w:ascii="Times New Roman" w:hAnsi="Times New Roman" w:cs="Times New Roman"/>
-          <w:b/>
-          <w:bCs/>
-          <w:sz w:val="28"/>
-          <w:szCs w:val="28"/>
-          <w:lang w:val="en-US"/>
-        </w:rPr>
-        <w:t xml:space="preserve">      </w:t>
-      </w:r>
-      <m:oMath>
-        <m:d>
-          <m:dPr>
-            <m:begChr m:val="|"/>
-            <m:endChr m:val="⟩"/>
-            <m:ctrlPr>
-              <w:rPr>
-                <w:rFonts w:ascii="Cambria Math" w:hAnsi="Cambria Math" w:cs="Times New Roman"/>
-                <w:i/>
-                <w:lang w:val="en-US"/>
-              </w:rPr>
-            </m:ctrlPr>
-          </m:dPr>
-          <m:e>
-            <m:r>
-              <w:rPr>
-                <w:rFonts w:ascii="Cambria Math" w:hAnsi="Cambria Math" w:cs="Times New Roman"/>
-                <w:lang w:val="en-US"/>
-              </w:rPr>
-              <m:t>ψ”</m:t>
-            </m:r>
-            <m:ctrlPr>
-              <w:rPr>
-                <w:rFonts w:ascii="Cambria Math" w:hAnsi="Cambria Math" w:cs="Times New Roman"/>
-                <w:lang w:val="en-US"/>
-              </w:rPr>
-            </m:ctrlPr>
-          </m:e>
-        </m:d>
         <m:r>
           <w:rPr>
             <w:rFonts w:ascii="Cambria Math" w:hAnsi="Cambria Math" w:cs="Times New Roman"/>
-            <w:lang w:val="en-US"/>
-          </w:rPr>
-          <m:t xml:space="preserve"> =</m:t>
-        </m:r>
-        <m:r>
-          <m:rPr>
-            <m:nor/>
-          </m:rPr>
-          <w:rPr>
-            <w:rFonts w:ascii="Cambria Math" w:hAnsi="Cambria Math" w:cs="Times New Roman"/>
-            <w:i/>
             <w:lang w:val="en-US"/>
           </w:rPr>
           <m:t>QFT</m:t>
@@ -4107,14 +3969,198 @@
             <w:rFonts w:ascii="Cambria Math" w:hAnsi="Cambria Math" w:cs="Times New Roman"/>
             <w:lang w:val="en-US"/>
           </w:rPr>
-          <m:t xml:space="preserve"> (</m:t>
+          <m:t>(</m:t>
+        </m:r>
+        <m:r>
+          <m:rPr>
+            <m:sty m:val="p"/>
+          </m:rPr>
+          <w:rPr>
+            <w:rFonts w:ascii="Cambria Math" w:hAnsi="Cambria Math" w:cs="Times New Roman"/>
+            <w:lang w:val="en-US"/>
+          </w:rPr>
+          <m:t xml:space="preserve"> </m:t>
         </m:r>
         <m:r>
           <w:rPr>
             <w:rFonts w:ascii="Cambria Math" w:hAnsi="Cambria Math" w:cs="Times New Roman"/>
             <w:lang w:val="en-US"/>
           </w:rPr>
-          <m:t xml:space="preserve"> SET( </m:t>
+          <m:t>U (</m:t>
+        </m:r>
+        <m:d>
+          <m:dPr>
+            <m:begChr m:val="|"/>
+            <m:endChr m:val="⟩"/>
+            <m:ctrlPr>
+              <w:rPr>
+                <w:rFonts w:ascii="Cambria Math" w:hAnsi="Cambria Math" w:cs="Times New Roman"/>
+                <w:i/>
+                <w:iCs/>
+                <w:lang w:val="en-US"/>
+              </w:rPr>
+            </m:ctrlPr>
+          </m:dPr>
+          <m:e>
+            <m:sSup>
+              <m:sSupPr>
+                <m:ctrlPr>
+                  <w:rPr>
+                    <w:rFonts w:ascii="Cambria Math" w:hAnsi="Cambria Math" w:cs="Times New Roman"/>
+                    <w:i/>
+                    <w:lang w:val="en-US"/>
+                  </w:rPr>
+                </m:ctrlPr>
+              </m:sSupPr>
+              <m:e>
+                <m:r>
+                  <w:rPr>
+                    <w:rFonts w:ascii="Cambria Math" w:hAnsi="Cambria Math" w:cs="Times New Roman"/>
+                    <w:lang w:val="en-US"/>
+                  </w:rPr>
+                  <m:t>0</m:t>
+                </m:r>
+              </m:e>
+              <m:sup>
+                <m:r>
+                  <w:rPr>
+                    <w:rFonts w:ascii="Cambria Math" w:hAnsi="Cambria Math" w:cs="Times New Roman"/>
+                    <w:lang w:val="en-US"/>
+                  </w:rPr>
+                  <m:t>⨂n</m:t>
+                </m:r>
+              </m:sup>
+            </m:sSup>
+          </m:e>
+        </m:d>
+        <m:r>
+          <w:rPr>
+            <w:rFonts w:ascii="Cambria Math" w:eastAsiaTheme="minorEastAsia" w:hAnsi="Cambria Math" w:cs="Times New Roman"/>
+            <w:lang w:val="en-US"/>
+          </w:rPr>
+          <m:t>)</m:t>
+        </m:r>
+        <m:r>
+          <w:rPr>
+            <w:rFonts w:ascii="Cambria Math" w:eastAsiaTheme="minorEastAsia" w:hAnsi="Cambria Math" w:cs="Times New Roman"/>
+            <w:lang w:val="en-US"/>
+          </w:rPr>
+          <m:t>)</m:t>
+        </m:r>
+      </m:oMath>
+    </w:p>
+    <w:p>
+      <w:pPr>
+        <w:ind w:left="2880"/>
+        <w:rPr>
+          <w:rFonts w:ascii="Cambria Math" w:hAnsi="Cambria Math" w:cs="Times New Roman"/>
+          <w:lang w:val="en-US"/>
+        </w:rPr>
+      </w:pPr>
+      <w:r>
+        <w:rPr>
+          <w:rFonts w:ascii="Times New Roman" w:hAnsi="Times New Roman" w:cs="Times New Roman"/>
+          <w:b/>
+          <w:bCs/>
+          <w:sz w:val="28"/>
+          <w:szCs w:val="28"/>
+          <w:lang w:val="en-US"/>
+        </w:rPr>
+        <w:t xml:space="preserve">     </w:t>
+      </w:r>
+      <w:r>
+        <w:rPr>
+          <w:rFonts w:ascii="Times New Roman" w:hAnsi="Times New Roman" w:cs="Times New Roman"/>
+          <w:b/>
+          <w:bCs/>
+          <w:sz w:val="28"/>
+          <w:szCs w:val="28"/>
+          <w:lang w:val="en-US"/>
+        </w:rPr>
+        <w:t xml:space="preserve"> </w:t>
+      </w:r>
+      <m:oMath>
+        <m:d>
+          <m:dPr>
+            <m:begChr m:val="|"/>
+            <m:endChr m:val="⟩"/>
+            <m:ctrlPr>
+              <w:rPr>
+                <w:rFonts w:ascii="Cambria Math" w:hAnsi="Cambria Math" w:cs="Times New Roman"/>
+                <w:i/>
+                <w:lang w:val="en-US"/>
+              </w:rPr>
+            </m:ctrlPr>
+          </m:dPr>
+          <m:e>
+            <m:r>
+              <w:rPr>
+                <w:rFonts w:ascii="Cambria Math" w:hAnsi="Cambria Math" w:cs="Times New Roman"/>
+                <w:lang w:val="en-US"/>
+              </w:rPr>
+              <m:t>ψ”</m:t>
+            </m:r>
+            <m:ctrlPr>
+              <w:rPr>
+                <w:rFonts w:ascii="Cambria Math" w:hAnsi="Cambria Math" w:cs="Times New Roman"/>
+                <w:lang w:val="en-US"/>
+              </w:rPr>
+            </m:ctrlPr>
+          </m:e>
+        </m:d>
+        <m:r>
+          <w:rPr>
+            <w:rFonts w:ascii="Cambria Math" w:hAnsi="Cambria Math" w:cs="Times New Roman"/>
+            <w:lang w:val="en-US"/>
+          </w:rPr>
+          <m:t xml:space="preserve"> =</m:t>
+        </m:r>
+        <m:r>
+          <w:rPr>
+            <w:rFonts w:ascii="Cambria Math" w:hAnsi="Cambria Math" w:cs="Times New Roman"/>
+            <w:lang w:val="en-US"/>
+          </w:rPr>
+          <m:t>QFT</m:t>
+        </m:r>
+        <m:r>
+          <m:rPr>
+            <m:sty m:val="p"/>
+          </m:rPr>
+          <w:rPr>
+            <w:rFonts w:ascii="Cambria Math" w:hAnsi="Cambria Math" w:cs="Times New Roman"/>
+            <w:lang w:val="en-US"/>
+          </w:rPr>
+          <m:t>(</m:t>
+        </m:r>
+        <m:r>
+          <w:rPr>
+            <w:rFonts w:ascii="Cambria Math" w:hAnsi="Cambria Math" w:cs="Times New Roman"/>
+            <w:lang w:val="en-US"/>
+          </w:rPr>
+          <m:t xml:space="preserve"> </m:t>
+        </m:r>
+        <w:bookmarkStart w:id="4" w:name="_Hlk151486789"/>
+        <m:r>
+          <w:rPr>
+            <w:rFonts w:ascii="Cambria Math" w:hAnsi="Cambria Math" w:cs="Times New Roman"/>
+            <w:lang w:val="en-US"/>
+          </w:rPr>
+          <m:t xml:space="preserve">U </m:t>
+        </m:r>
+        <m:r>
+          <w:rPr>
+            <w:rFonts w:ascii="Cambria Math" w:hAnsi="Cambria Math" w:cs="Times New Roman"/>
+            <w:lang w:val="en-US"/>
+          </w:rPr>
+          <m:t>(</m:t>
+        </m:r>
+        <w:bookmarkEnd w:id="4"/>
+        <m:r>
+          <w:rPr>
+            <w:rFonts w:ascii="Cambria Math" w:hAnsi="Cambria Math" w:cs="Times New Roman"/>
+            <w:lang w:val="en-US"/>
+          </w:rPr>
+          <m:t xml:space="preserve"> </m:t>
         </m:r>
         <w:bookmarkStart w:id="5" w:name="_Hlk137157044"/>
         <m:sSup>
@@ -4158,23 +4204,29 @@
           </w:rPr>
           <m:t xml:space="preserve">( </m:t>
         </m:r>
+        <m:r>
+          <w:rPr>
+            <w:rFonts w:ascii="Cambria Math" w:hAnsi="Cambria Math" w:cs="Times New Roman"/>
+            <w:lang w:val="en-US"/>
+          </w:rPr>
+          <m:t>QFT</m:t>
+        </m:r>
       </m:oMath>
       <w:r>
         <w:rPr>
-          <w:rFonts w:ascii="Times New Roman" w:hAnsi="Times New Roman" w:cs="Times New Roman"/>
-          <w:i/>
-          <w:iCs/>
-          <w:lang w:val="en-US"/>
-        </w:rPr>
-        <w:t>QFT</w:t>
-      </w:r>
-      <w:r>
-        <w:rPr>
-          <w:rFonts w:ascii="Times New Roman" w:hAnsi="Times New Roman" w:cs="Times New Roman"/>
-          <w:lang w:val="en-US"/>
-        </w:rPr>
-        <w:t xml:space="preserve"> (</w:t>
-      </w:r>
+          <w:rFonts w:ascii="Cambria Math" w:hAnsi="Cambria Math" w:cs="Times New Roman"/>
+          <w:lang w:val="en-US"/>
+        </w:rPr>
+        <w:t xml:space="preserve"> </w:t>
+      </w:r>
+      <w:r>
+        <w:rPr>
+          <w:rFonts w:ascii="Cambria Math" w:hAnsi="Cambria Math" w:cs="Times New Roman"/>
+          <w:lang w:val="en-US"/>
+        </w:rPr>
+        <w:t>(</w:t>
+      </w:r>
+      <w:bookmarkStart w:id="6" w:name="_Hlk151486783"/>
       <m:oMath>
         <m:d>
           <m:dPr>
@@ -4221,41 +4273,14 @@
             </m:sSup>
           </m:e>
         </m:d>
+        <w:bookmarkEnd w:id="6"/>
         <m:r>
           <w:rPr>
             <w:rFonts w:ascii="Cambria Math" w:eastAsiaTheme="minorEastAsia" w:hAnsi="Cambria Math" w:cs="Times New Roman"/>
             <w:lang w:val="en-US"/>
           </w:rPr>
-          <m:t xml:space="preserve">)), </m:t>
+          <m:t>)</m:t>
         </m:r>
-        <m:d>
-          <m:dPr>
-            <m:begChr m:val="|"/>
-            <m:endChr m:val="⟩"/>
-            <m:ctrlPr>
-              <w:rPr>
-                <w:rFonts w:ascii="Cambria Math" w:hAnsi="Cambria Math" w:cs="Times New Roman"/>
-                <w:i/>
-                <w:lang w:val="en-US"/>
-              </w:rPr>
-            </m:ctrlPr>
-          </m:dPr>
-          <m:e>
-            <m:r>
-              <w:rPr>
-                <w:rFonts w:ascii="Cambria Math" w:hAnsi="Cambria Math" w:cs="Times New Roman"/>
-                <w:lang w:val="en-US"/>
-              </w:rPr>
-              <m:t>ψ</m:t>
-            </m:r>
-            <m:ctrlPr>
-              <w:rPr>
-                <w:rFonts w:ascii="Cambria Math" w:hAnsi="Cambria Math" w:cs="Times New Roman"/>
-                <w:lang w:val="en-US"/>
-              </w:rPr>
-            </m:ctrlPr>
-          </m:e>
-        </m:d>
         <m:r>
           <w:rPr>
             <w:rFonts w:ascii="Cambria Math" w:hAnsi="Cambria Math" w:cs="Times New Roman"/>
@@ -4266,500 +4291,18 @@
       </m:oMath>
       <w:r>
         <w:rPr>
-          <w:rFonts w:ascii="Times New Roman" w:eastAsiaTheme="minorEastAsia" w:hAnsi="Times New Roman" w:cs="Times New Roman"/>
+          <w:rFonts w:ascii="Cambria Math" w:eastAsiaTheme="minorEastAsia" w:hAnsi="Cambria Math" w:cs="Times New Roman"/>
           <w:lang w:val="en-US"/>
         </w:rPr>
         <w:t>)</w:t>
       </w:r>
-    </w:p>
-    <w:p>
-      <w:pPr>
-        <w:ind w:left="2880"/>
-        <w:rPr>
-          <w:rFonts w:ascii="Times New Roman" w:eastAsiaTheme="minorEastAsia" w:hAnsi="Times New Roman" w:cs="Times New Roman"/>
-          <w:lang w:val="en-US"/>
-        </w:rPr>
-      </w:pPr>
-      <w:r>
-        <w:rPr>
-          <w:rFonts w:ascii="Times New Roman" w:hAnsi="Times New Roman" w:cs="Times New Roman"/>
-          <w:b/>
-          <w:bCs/>
-          <w:lang w:val="en-US"/>
-        </w:rPr>
-        <w:t>Where</w:t>
-      </w:r>
-      <w:r>
-        <w:rPr>
-          <w:rFonts w:ascii="Times New Roman" w:hAnsi="Times New Roman" w:cs="Times New Roman"/>
-          <w:b/>
-          <w:bCs/>
-          <w:lang w:val="en-US"/>
-        </w:rPr>
-        <w:t xml:space="preserve">: </w:t>
-      </w:r>
-      <w:bookmarkStart w:id="6" w:name="_Hlk137153360"/>
-      <m:oMath>
-        <m:r>
-          <w:rPr>
-            <w:rFonts w:ascii="Cambria Math" w:hAnsi="Cambria Math" w:cs="Times New Roman"/>
-            <w:lang w:val="en-US"/>
-          </w:rPr>
-          <m:t>SET</m:t>
-        </m:r>
-        <w:bookmarkEnd w:id="6"/>
-        <m:d>
-          <m:dPr>
-            <m:ctrlPr>
-              <w:rPr>
-                <w:rFonts w:ascii="Cambria Math" w:hAnsi="Cambria Math" w:cs="Times New Roman"/>
-                <w:i/>
-                <w:lang w:val="en-US"/>
-              </w:rPr>
-            </m:ctrlPr>
-          </m:dPr>
-          <m:e>
-            <m:d>
-              <m:dPr>
-                <m:begChr m:val="|"/>
-                <m:endChr m:val="⟩"/>
-                <m:ctrlPr>
-                  <w:rPr>
-                    <w:rFonts w:ascii="Cambria Math" w:hAnsi="Cambria Math" w:cs="Times New Roman"/>
-                    <w:i/>
-                    <w:lang w:val="en-US"/>
-                  </w:rPr>
-                </m:ctrlPr>
-              </m:dPr>
-              <m:e>
-                <m:r>
-                  <w:rPr>
-                    <w:rFonts w:ascii="Cambria Math" w:hAnsi="Cambria Math" w:cs="Times New Roman"/>
-                    <w:lang w:val="en-US"/>
-                  </w:rPr>
-                  <m:t>φ</m:t>
-                </m:r>
-                <m:ctrlPr>
-                  <w:rPr>
-                    <w:rFonts w:ascii="Cambria Math" w:hAnsi="Cambria Math" w:cs="Times New Roman"/>
-                    <w:lang w:val="en-US"/>
-                  </w:rPr>
-                </m:ctrlPr>
-              </m:e>
-            </m:d>
-            <m:r>
-              <w:rPr>
-                <w:rFonts w:ascii="Cambria Math" w:hAnsi="Cambria Math" w:cs="Times New Roman"/>
-                <w:lang w:val="en-US"/>
-              </w:rPr>
-              <m:t xml:space="preserve">, </m:t>
-            </m:r>
-            <m:d>
-              <m:dPr>
-                <m:begChr m:val="|"/>
-                <m:endChr m:val="⟩"/>
-                <m:ctrlPr>
-                  <w:rPr>
-                    <w:rFonts w:ascii="Cambria Math" w:hAnsi="Cambria Math" w:cs="Times New Roman"/>
-                    <w:i/>
-                    <w:lang w:val="en-US"/>
-                  </w:rPr>
-                </m:ctrlPr>
-              </m:dPr>
-              <m:e>
-                <m:r>
-                  <w:rPr>
-                    <w:rFonts w:ascii="Cambria Math" w:hAnsi="Cambria Math" w:cs="Times New Roman"/>
-                    <w:lang w:val="en-US"/>
-                  </w:rPr>
-                  <m:t>ψ</m:t>
-                </m:r>
-                <m:ctrlPr>
-                  <w:rPr>
-                    <w:rFonts w:ascii="Cambria Math" w:hAnsi="Cambria Math" w:cs="Times New Roman"/>
-                    <w:lang w:val="en-US"/>
-                  </w:rPr>
-                </m:ctrlPr>
-              </m:e>
-            </m:d>
-          </m:e>
-        </m:d>
-      </m:oMath>
-      <w:r>
-        <w:rPr>
-          <w:rFonts w:ascii="Times New Roman" w:eastAsiaTheme="minorEastAsia" w:hAnsi="Times New Roman" w:cs="Times New Roman"/>
-          <w:lang w:val="en-US"/>
-        </w:rPr>
-        <w:t xml:space="preserve"> </w:t>
-      </w:r>
-      <w:r>
-        <w:rPr>
-          <w:rFonts w:ascii="Times New Roman" w:eastAsiaTheme="minorEastAsia" w:hAnsi="Times New Roman" w:cs="Times New Roman"/>
-          <w:lang w:val="en-US"/>
-        </w:rPr>
-        <w:t xml:space="preserve">= </w:t>
-      </w:r>
-      <m:oMath>
-        <m:d>
-          <m:dPr>
-            <m:begChr m:val="{"/>
-            <m:endChr m:val=""/>
-            <m:ctrlPr>
-              <w:rPr>
-                <w:rFonts w:ascii="Cambria Math" w:eastAsiaTheme="minorEastAsia" w:hAnsi="Cambria Math" w:cs="Times New Roman"/>
-                <w:i/>
-                <w:lang w:val="en-US"/>
-              </w:rPr>
-            </m:ctrlPr>
-          </m:dPr>
-          <m:e>
-            <m:m>
-              <m:mPr>
-                <m:cGp m:val="8"/>
-                <m:mcs>
-                  <m:mc>
-                    <m:mcPr>
-                      <m:count m:val="1"/>
-                      <m:mcJc m:val="left"/>
-                    </m:mcPr>
-                  </m:mc>
-                </m:mcs>
-                <m:ctrlPr>
-                  <w:rPr>
-                    <w:rFonts w:ascii="Cambria Math" w:eastAsiaTheme="minorEastAsia" w:hAnsi="Cambria Math" w:cs="Times New Roman"/>
-                    <w:i/>
-                    <w:lang w:val="en-US"/>
-                  </w:rPr>
-                </m:ctrlPr>
-              </m:mPr>
-              <m:mr>
-                <m:e>
-                  <m:m>
-                    <m:mPr>
-                      <m:mcs>
-                        <m:mc>
-                          <m:mcPr>
-                            <m:count m:val="2"/>
-                            <m:mcJc m:val="center"/>
-                          </m:mcPr>
-                        </m:mc>
-                      </m:mcs>
-                      <m:ctrlPr>
-                        <w:rPr>
-                          <w:rFonts w:ascii="Cambria Math" w:hAnsi="Cambria Math" w:cs="Times New Roman"/>
-                          <w:i/>
-                          <w:lang w:val="en-US"/>
-                        </w:rPr>
-                      </m:ctrlPr>
-                    </m:mPr>
-                    <m:mr>
-                      <m:e>
-                        <m:d>
-                          <m:dPr>
-                            <m:begChr m:val="|"/>
-                            <m:endChr m:val="⟩"/>
-                            <m:ctrlPr>
-                              <w:rPr>
-                                <w:rFonts w:ascii="Cambria Math" w:hAnsi="Cambria Math" w:cs="Times New Roman"/>
-                                <w:i/>
-                                <w:lang w:val="en-US"/>
-                              </w:rPr>
-                            </m:ctrlPr>
-                          </m:dPr>
-                          <m:e>
-                            <m:r>
-                              <w:rPr>
-                                <w:rFonts w:ascii="Cambria Math" w:hAnsi="Cambria Math" w:cs="Times New Roman"/>
-                                <w:lang w:val="en-US"/>
-                              </w:rPr>
-                              <m:t>ψ</m:t>
-                            </m:r>
-                            <m:ctrlPr>
-                              <w:rPr>
-                                <w:rFonts w:ascii="Cambria Math" w:hAnsi="Cambria Math" w:cs="Times New Roman"/>
-                                <w:lang w:val="en-US"/>
-                              </w:rPr>
-                            </m:ctrlPr>
-                          </m:e>
-                        </m:d>
-                      </m:e>
-                      <m:e>
-                        <m:r>
-                          <w:rPr>
-                            <w:rFonts w:ascii="Cambria Math" w:hAnsi="Cambria Math" w:cs="Times New Roman"/>
-                            <w:lang w:val="en-US"/>
-                          </w:rPr>
-                          <m:t>if</m:t>
-                        </m:r>
-                      </m:e>
-                    </m:mr>
-                  </m:m>
-                  <m:r>
-                    <w:rPr>
-                      <w:rFonts w:ascii="Cambria Math" w:hAnsi="Cambria Math" w:cs="Times New Roman"/>
-                      <w:lang w:val="en-US"/>
-                    </w:rPr>
-                    <m:t xml:space="preserve"> </m:t>
-                  </m:r>
-                  <m:d>
-                    <m:dPr>
-                      <m:begChr m:val="|"/>
-                      <m:endChr m:val="⟩"/>
-                      <m:ctrlPr>
-                        <w:rPr>
-                          <w:rFonts w:ascii="Cambria Math" w:hAnsi="Cambria Math" w:cs="Times New Roman"/>
-                          <w:i/>
-                          <w:lang w:val="en-US"/>
-                        </w:rPr>
-                      </m:ctrlPr>
-                    </m:dPr>
-                    <m:e>
-                      <m:r>
-                        <w:rPr>
-                          <w:rFonts w:ascii="Cambria Math" w:hAnsi="Cambria Math" w:cs="Times New Roman"/>
-                          <w:lang w:val="en-US"/>
-                        </w:rPr>
-                        <m:t>φ</m:t>
-                      </m:r>
-                      <m:ctrlPr>
-                        <w:rPr>
-                          <w:rFonts w:ascii="Cambria Math" w:hAnsi="Cambria Math" w:cs="Times New Roman"/>
-                          <w:lang w:val="en-US"/>
-                        </w:rPr>
-                      </m:ctrlPr>
-                    </m:e>
-                  </m:d>
-                  <m:r>
-                    <w:rPr>
-                      <w:rFonts w:ascii="Cambria Math" w:hAnsi="Cambria Math" w:cs="Times New Roman"/>
-                      <w:lang w:val="en-US"/>
-                    </w:rPr>
-                    <m:t xml:space="preserve"> = </m:t>
-                  </m:r>
-                  <m:d>
-                    <m:dPr>
-                      <m:begChr m:val="|"/>
-                      <m:endChr m:val="⟩"/>
-                      <m:ctrlPr>
-                        <w:rPr>
-                          <w:rFonts w:ascii="Cambria Math" w:hAnsi="Cambria Math" w:cs="Times New Roman"/>
-                          <w:i/>
-                          <w:lang w:val="en-US"/>
-                        </w:rPr>
-                      </m:ctrlPr>
-                    </m:dPr>
-                    <m:e>
-                      <m:sSup>
-                        <m:sSupPr>
-                          <m:ctrlPr>
-                            <w:rPr>
-                              <w:rFonts w:ascii="Cambria Math" w:hAnsi="Cambria Math" w:cs="Times New Roman"/>
-                              <w:i/>
-                              <w:lang w:val="en-US"/>
-                            </w:rPr>
-                          </m:ctrlPr>
-                        </m:sSupPr>
-                        <m:e>
-                          <m:r>
-                            <w:rPr>
-                              <w:rFonts w:ascii="Cambria Math" w:hAnsi="Cambria Math" w:cs="Times New Roman"/>
-                              <w:lang w:val="en-US"/>
-                            </w:rPr>
-                            <m:t>0</m:t>
-                          </m:r>
-                        </m:e>
-                        <m:sup>
-                          <m:r>
-                            <w:rPr>
-                              <w:rFonts w:ascii="Cambria Math" w:hAnsi="Cambria Math" w:cs="Times New Roman"/>
-                              <w:lang w:val="en-US"/>
-                            </w:rPr>
-                            <m:t>⨂n</m:t>
-                          </m:r>
-                        </m:sup>
-                      </m:sSup>
-                      <m:ctrlPr>
-                        <w:rPr>
-                          <w:rFonts w:ascii="Cambria Math" w:hAnsi="Cambria Math" w:cs="Times New Roman"/>
-                          <w:lang w:val="en-US"/>
-                        </w:rPr>
-                      </m:ctrlPr>
-                    </m:e>
-                  </m:d>
-                </m:e>
-              </m:mr>
-              <m:mr>
-                <m:e>
-                  <m:m>
-                    <m:mPr>
-                      <m:mcs>
-                        <m:mc>
-                          <m:mcPr>
-                            <m:count m:val="2"/>
-                            <m:mcJc m:val="center"/>
-                          </m:mcPr>
-                        </m:mc>
-                      </m:mcs>
-                      <m:ctrlPr>
-                        <w:rPr>
-                          <w:rFonts w:ascii="Cambria Math" w:hAnsi="Cambria Math" w:cs="Times New Roman"/>
-                          <w:i/>
-                          <w:lang w:val="en-US"/>
-                        </w:rPr>
-                      </m:ctrlPr>
-                    </m:mPr>
-                    <m:mr>
-                      <m:e>
-                        <m:d>
-                          <m:dPr>
-                            <m:begChr m:val="|"/>
-                            <m:endChr m:val="⟩"/>
-                            <m:ctrlPr>
-                              <w:rPr>
-                                <w:rFonts w:ascii="Cambria Math" w:hAnsi="Cambria Math" w:cs="Times New Roman"/>
-                                <w:i/>
-                                <w:lang w:val="en-US"/>
-                              </w:rPr>
-                            </m:ctrlPr>
-                          </m:dPr>
-                          <m:e>
-                            <m:r>
-                              <w:rPr>
-                                <w:rFonts w:ascii="Cambria Math" w:hAnsi="Cambria Math" w:cs="Times New Roman"/>
-                                <w:lang w:val="en-US"/>
-                              </w:rPr>
-                              <m:t>ϕ</m:t>
-                            </m:r>
-                            <m:ctrlPr>
-                              <w:rPr>
-                                <w:rFonts w:ascii="Cambria Math" w:hAnsi="Cambria Math" w:cs="Times New Roman"/>
-                                <w:lang w:val="en-US"/>
-                              </w:rPr>
-                            </m:ctrlPr>
-                          </m:e>
-                        </m:d>
-                      </m:e>
-                      <m:e>
-                        <m:r>
-                          <w:rPr>
-                            <w:rFonts w:ascii="Cambria Math" w:hAnsi="Cambria Math" w:cs="Times New Roman"/>
-                            <w:lang w:val="en-US"/>
-                          </w:rPr>
-                          <m:t>otherwise</m:t>
-                        </m:r>
-                      </m:e>
-                    </m:mr>
-                  </m:m>
-                </m:e>
-              </m:mr>
-            </m:m>
-          </m:e>
-        </m:d>
-      </m:oMath>
-      <w:r>
-        <w:rPr>
-          <w:rFonts w:ascii="Times New Roman" w:eastAsiaTheme="minorEastAsia" w:hAnsi="Times New Roman" w:cs="Times New Roman"/>
-          <w:lang w:val="en-US"/>
-        </w:rPr>
-        <w:t xml:space="preserve">     </w:t>
-      </w:r>
-    </w:p>
-    <w:p>
-      <w:pPr>
-        <w:ind w:left="2880" w:firstLine="720"/>
-        <w:rPr>
-          <w:rFonts w:ascii="Times New Roman" w:eastAsiaTheme="minorEastAsia" w:hAnsi="Times New Roman" w:cs="Times New Roman"/>
-          <w:lang w:val="en-US"/>
-        </w:rPr>
-      </w:pPr>
-      <w:r>
-        <w:rPr>
-          <w:rFonts w:ascii="Times New Roman" w:eastAsiaTheme="minorEastAsia" w:hAnsi="Times New Roman" w:cs="Times New Roman"/>
-          <w:lang w:val="en-US"/>
-        </w:rPr>
-        <w:t>wh</w:t>
-      </w:r>
-      <w:r>
-        <w:rPr>
-          <w:rFonts w:ascii="Times New Roman" w:eastAsiaTheme="minorEastAsia" w:hAnsi="Times New Roman" w:cs="Times New Roman"/>
-          <w:lang w:val="en-US"/>
-        </w:rPr>
-        <w:t xml:space="preserve">ere </w:t>
-      </w:r>
-      <m:oMath>
-        <m:d>
-          <m:dPr>
-            <m:begChr m:val="|"/>
-            <m:endChr m:val="⟩"/>
-            <m:ctrlPr>
-              <w:rPr>
-                <w:rFonts w:ascii="Cambria Math" w:hAnsi="Cambria Math" w:cs="Times New Roman"/>
-                <w:i/>
-                <w:lang w:val="en-US"/>
-              </w:rPr>
-            </m:ctrlPr>
-          </m:dPr>
-          <m:e>
-            <m:r>
-              <w:rPr>
-                <w:rFonts w:ascii="Cambria Math" w:hAnsi="Cambria Math" w:cs="Times New Roman"/>
-                <w:lang w:val="en-US"/>
-              </w:rPr>
-              <m:t>ψ</m:t>
-            </m:r>
-            <m:ctrlPr>
-              <w:rPr>
-                <w:rFonts w:ascii="Cambria Math" w:hAnsi="Cambria Math" w:cs="Times New Roman"/>
-                <w:lang w:val="en-US"/>
-              </w:rPr>
-            </m:ctrlPr>
-          </m:e>
-        </m:d>
-        <m:r>
-          <w:rPr>
-            <w:rFonts w:ascii="Cambria Math" w:hAnsi="Cambria Math" w:cs="Times New Roman"/>
-            <w:lang w:val="en-US"/>
-          </w:rPr>
-          <m:t xml:space="preserve"> ≠</m:t>
-        </m:r>
-      </m:oMath>
-      <w:r>
-        <w:rPr>
-          <w:rFonts w:ascii="Times New Roman" w:eastAsiaTheme="minorEastAsia" w:hAnsi="Times New Roman" w:cs="Times New Roman"/>
-          <w:lang w:val="en-US"/>
-        </w:rPr>
-        <w:t xml:space="preserve"> </w:t>
-      </w:r>
-      <m:oMath>
-        <m:d>
-          <m:dPr>
-            <m:begChr m:val="|"/>
-            <m:endChr m:val="⟩"/>
-            <m:ctrlPr>
-              <w:rPr>
-                <w:rFonts w:ascii="Cambria Math" w:hAnsi="Cambria Math" w:cs="Times New Roman"/>
-                <w:i/>
-                <w:lang w:val="en-US"/>
-              </w:rPr>
-            </m:ctrlPr>
-          </m:dPr>
-          <m:e>
-            <m:r>
-              <w:rPr>
-                <w:rFonts w:ascii="Cambria Math" w:hAnsi="Cambria Math" w:cs="Times New Roman"/>
-                <w:lang w:val="en-US"/>
-              </w:rPr>
-              <m:t>ϕ</m:t>
-            </m:r>
-            <m:ctrlPr>
-              <w:rPr>
-                <w:rFonts w:ascii="Cambria Math" w:hAnsi="Cambria Math" w:cs="Times New Roman"/>
-                <w:lang w:val="en-US"/>
-              </w:rPr>
-            </m:ctrlPr>
-          </m:e>
-        </m:d>
-      </m:oMath>
+      <w:r>
+        <w:rPr>
+          <w:rFonts w:ascii="Cambria Math" w:eastAsiaTheme="minorEastAsia" w:hAnsi="Cambria Math" w:cs="Times New Roman"/>
+          <w:lang w:val="en-US"/>
+        </w:rPr>
+        <w:t>)</w:t>
+      </w:r>
     </w:p>
     <w:p>
       <w:pPr>
@@ -5025,7 +4568,6 @@
           <w:bCs/>
           <w:lang w:val="en-US"/>
         </w:rPr>
-        <w:lastRenderedPageBreak/>
         <w:t xml:space="preserve">Precondition: </w:t>
       </w:r>
       <w:r>
@@ -5285,6 +4827,14 @@
           </m:e>
         </m:d>
       </m:oMath>
+      <w:r>
+        <w:rPr>
+          <w:rFonts w:ascii="Times New Roman" w:eastAsiaTheme="minorEastAsia" w:hAnsi="Times New Roman" w:cs="Times New Roman"/>
+          <w:i/>
+          <w:lang w:val="en-US"/>
+        </w:rPr>
+        <w:t>QFT</w:t>
+      </w:r>
     </w:p>
     <w:p>
       <w:pPr>
@@ -5442,6 +4992,7 @@
           <w:bCs/>
           <w:lang w:val="en-US"/>
         </w:rPr>
+        <w:lastRenderedPageBreak/>
         <w:t xml:space="preserve">Postcondition: </w:t>
       </w:r>
       <m:oMath>
@@ -10171,14 +9722,6 @@
 </file>
 
 <file path=customXml/item1.xml><?xml version="1.0" encoding="utf-8"?>
-<p:properties xmlns:p="http://schemas.microsoft.com/office/2006/metadata/properties" xmlns:xsi="http://www.w3.org/2001/XMLSchema-instance" xmlns:pc="http://schemas.microsoft.com/office/infopath/2007/PartnerControls">
-  <documentManagement>
-    <_activity xmlns="178f10d3-827c-4ac9-a2a2-88c308998687" xsi:nil="true"/>
-  </documentManagement>
-</p:properties>
-</file>
-
-<file path=customXml/item2.xml><?xml version="1.0" encoding="utf-8"?>
 <?mso-contentType ?>
 <FormTemplates xmlns="http://schemas.microsoft.com/sharepoint/v3/contenttype/forms">
   <Display>DocumentLibraryForm</Display>
@@ -10187,7 +9730,19 @@
 </FormTemplates>
 </file>
 
+<file path=customXml/item2.xml><?xml version="1.0" encoding="utf-8"?>
+<p:properties xmlns:p="http://schemas.microsoft.com/office/2006/metadata/properties" xmlns:xsi="http://www.w3.org/2001/XMLSchema-instance" xmlns:pc="http://schemas.microsoft.com/office/infopath/2007/PartnerControls">
+  <documentManagement>
+    <_activity xmlns="178f10d3-827c-4ac9-a2a2-88c308998687" xsi:nil="true"/>
+  </documentManagement>
+</p:properties>
+</file>
+
 <file path=customXml/item3.xml><?xml version="1.0" encoding="utf-8"?>
+<b:Sources xmlns:b="http://schemas.openxmlformats.org/officeDocument/2006/bibliography" xmlns="http://schemas.openxmlformats.org/officeDocument/2006/bibliography" SelectedStyle="\APASixthEditionOfficeOnline.xsl" StyleName="APA" Version="6"/>
+</file>
+
+<file path=customXml/item4.xml><?xml version="1.0" encoding="utf-8"?>
 <ct:contentTypeSchema xmlns:ct="http://schemas.microsoft.com/office/2006/metadata/contentType" xmlns:ma="http://schemas.microsoft.com/office/2006/metadata/properties/metaAttributes" ct:_="" ma:_="" ma:contentTypeName="Document" ma:contentTypeID="0x0101006C8CE2BF54795F449E0F4C57489C76D9" ma:contentTypeVersion="10" ma:contentTypeDescription="Create a new document." ma:contentTypeScope="" ma:versionID="b22aa13bf6f2e7091d85be03d339deea">
   <xsd:schema xmlns:xsd="http://www.w3.org/2001/XMLSchema" xmlns:xs="http://www.w3.org/2001/XMLSchema" xmlns:p="http://schemas.microsoft.com/office/2006/metadata/properties" xmlns:ns3="421407b2-1b79-476b-a621-a797eda44f07" xmlns:ns4="178f10d3-827c-4ac9-a2a2-88c308998687" targetNamespace="http://schemas.microsoft.com/office/2006/metadata/properties" ma:root="true" ma:fieldsID="ebb86dadf396b15aaa1bfaf2bff8ee01" ns3:_="" ns4:_="">
     <xsd:import namespace="421407b2-1b79-476b-a621-a797eda44f07"/>
@@ -10390,11 +9945,15 @@
 </ct:contentTypeSchema>
 </file>
 
-<file path=customXml/item4.xml><?xml version="1.0" encoding="utf-8"?>
-<b:Sources xmlns:b="http://schemas.openxmlformats.org/officeDocument/2006/bibliography" xmlns="http://schemas.openxmlformats.org/officeDocument/2006/bibliography" SelectedStyle="\APASixthEditionOfficeOnline.xsl" StyleName="APA" Version="6"/>
+<file path=customXml/itemProps1.xml><?xml version="1.0" encoding="utf-8"?>
+<ds:datastoreItem xmlns:ds="http://schemas.openxmlformats.org/officeDocument/2006/customXml" ds:itemID="{5FF590D1-6C7F-4CB1-857F-77D4EF3844D4}">
+  <ds:schemaRefs>
+    <ds:schemaRef ds:uri="http://schemas.microsoft.com/sharepoint/v3/contenttype/forms"/>
+  </ds:schemaRefs>
+</ds:datastoreItem>
 </file>
 
-<file path=customXml/itemProps1.xml><?xml version="1.0" encoding="utf-8"?>
+<file path=customXml/itemProps2.xml><?xml version="1.0" encoding="utf-8"?>
 <ds:datastoreItem xmlns:ds="http://schemas.openxmlformats.org/officeDocument/2006/customXml" ds:itemID="{4E516BB7-8B8C-4D40-8485-6DFF2308A449}">
   <ds:schemaRefs>
     <ds:schemaRef ds:uri="http://schemas.microsoft.com/office/2006/metadata/properties"/>
@@ -10404,15 +9963,15 @@
 </ds:datastoreItem>
 </file>
 
-<file path=customXml/itemProps2.xml><?xml version="1.0" encoding="utf-8"?>
-<ds:datastoreItem xmlns:ds="http://schemas.openxmlformats.org/officeDocument/2006/customXml" ds:itemID="{5FF590D1-6C7F-4CB1-857F-77D4EF3844D4}">
+<file path=customXml/itemProps3.xml><?xml version="1.0" encoding="utf-8"?>
+<ds:datastoreItem xmlns:ds="http://schemas.openxmlformats.org/officeDocument/2006/customXml" ds:itemID="{F3E337C1-A046-4F69-B3D9-B4849D10CEE3}">
   <ds:schemaRefs>
-    <ds:schemaRef ds:uri="http://schemas.microsoft.com/sharepoint/v3/contenttype/forms"/>
+    <ds:schemaRef ds:uri="http://schemas.openxmlformats.org/officeDocument/2006/bibliography"/>
   </ds:schemaRefs>
 </ds:datastoreItem>
 </file>
 
-<file path=customXml/itemProps3.xml><?xml version="1.0" encoding="utf-8"?>
+<file path=customXml/itemProps4.xml><?xml version="1.0" encoding="utf-8"?>
 <ds:datastoreItem xmlns:ds="http://schemas.openxmlformats.org/officeDocument/2006/customXml" ds:itemID="{A2D1D991-612C-4980-9CE1-86AC12C98EC1}">
   <ds:schemaRefs>
     <ds:schemaRef ds:uri="http://schemas.microsoft.com/office/2006/metadata/contentType"/>
@@ -10429,12 +9988,4 @@
     <ds:schemaRef ds:uri="http://schemas.microsoft.com/internal/obd"/>
   </ds:schemaRefs>
 </ds:datastoreItem>
-</file>
-
-<file path=customXml/itemProps4.xml><?xml version="1.0" encoding="utf-8"?>
-<ds:datastoreItem xmlns:ds="http://schemas.openxmlformats.org/officeDocument/2006/customXml" ds:itemID="{F3E337C1-A046-4F69-B3D9-B4849D10CEE3}">
-  <ds:schemaRefs>
-    <ds:schemaRef ds:uri="http://schemas.openxmlformats.org/officeDocument/2006/bibliography"/>
-  </ds:schemaRefs>
-</ds:datastoreItem>
 </file>
</xml_diff>